<commit_message>
Updated Minutes 1,2 & 3
</commit_message>
<xml_diff>
--- a/Minutes/Minutes 1- 14th of Feb.docx
+++ b/Minutes/Minutes 1- 14th of Feb.docx
@@ -57,8 +57,6 @@
       <w:r>
         <w:t>g</w:t>
       </w:r>
-      <w:bookmarkStart w:id="0" w:name="_GoBack"/>
-      <w:bookmarkEnd w:id="0"/>
       <w:r>
         <w:t>han – Present</w:t>
       </w:r>
@@ -205,11 +203,9 @@
       <w:r>
         <w:t>Characters; NPC and played (</w:t>
       </w:r>
-      <w:proofErr w:type="spellStart"/>
-      <w:r>
-        <w:t>inheritence</w:t>
-      </w:r>
-      <w:proofErr w:type="spellEnd"/>
+      <w:r>
+        <w:t>inheritance</w:t>
+      </w:r>
       <w:r>
         <w:t>)</w:t>
       </w:r>
@@ -282,11 +278,11 @@
       <w:r>
         <w:t xml:space="preserve">Code </w:t>
       </w:r>
-      <w:proofErr w:type="spellStart"/>
-      <w:r>
-        <w:t>Accademy</w:t>
-      </w:r>
-      <w:proofErr w:type="spellEnd"/>
+      <w:r>
+        <w:t>Academy</w:t>
+      </w:r>
+      <w:bookmarkStart w:id="0" w:name="_GoBack"/>
+      <w:bookmarkEnd w:id="0"/>
       <w:r>
         <w:t xml:space="preserve"> App, C++ practice </w:t>
       </w:r>

</xml_diff>